<commit_message>
latest case study 4 nearly complete
</commit_message>
<xml_diff>
--- a/Case_Study4/Cabaza_Tim_Case_Study_4.docx
+++ b/Case_Study4/Cabaza_Tim_Case_Study_4.docx
@@ -135,7 +135,35 @@
         <w:rPr>
           <w:rFonts w:ascii="Times New Roman" w:hAnsi="Times New Roman" w:cs="Times New Roman"/>
         </w:rPr>
-        <w:t xml:space="preserve">The case study is an exercise in use RandomizedSearchCV to compare and beat the results of a tuned-random forest model versus a tuned XGboost Model. The goal of the classifier is to predict a binary target </w:t>
+        <w:t xml:space="preserve">The case study is an exercise in use </w:t>
+      </w:r>
+      <w:proofErr w:type="spellStart"/>
+      <w:r>
+        <w:rPr>
+          <w:rFonts w:ascii="Times New Roman" w:hAnsi="Times New Roman" w:cs="Times New Roman"/>
+        </w:rPr>
+        <w:t>RandomizedSearchCV</w:t>
+      </w:r>
+      <w:proofErr w:type="spellEnd"/>
+      <w:r>
+        <w:rPr>
+          <w:rFonts w:ascii="Times New Roman" w:hAnsi="Times New Roman" w:cs="Times New Roman"/>
+        </w:rPr>
+        <w:t xml:space="preserve"> to compare and beat the results of a tuned-random forest model versus a tuned </w:t>
+      </w:r>
+      <w:proofErr w:type="spellStart"/>
+      <w:r>
+        <w:rPr>
+          <w:rFonts w:ascii="Times New Roman" w:hAnsi="Times New Roman" w:cs="Times New Roman"/>
+        </w:rPr>
+        <w:t>XGboost</w:t>
+      </w:r>
+      <w:proofErr w:type="spellEnd"/>
+      <w:r>
+        <w:rPr>
+          <w:rFonts w:ascii="Times New Roman" w:hAnsi="Times New Roman" w:cs="Times New Roman"/>
+        </w:rPr>
+        <w:t xml:space="preserve"> Model. The goal of the classifier is to predict a binary target </w:t>
       </w:r>
       <w:r>
         <w:rPr>
@@ -147,7 +175,21 @@
         <w:rPr>
           <w:rFonts w:ascii="Times New Roman" w:hAnsi="Times New Roman" w:cs="Times New Roman"/>
         </w:rPr>
-        <w:t xml:space="preserve">of whether a business will go bankrupt to inform business decisions on divesting from said companies. The data provided is a 5 year period from 5 different business financial data and the stakeholder believes that a classifier model can accurately provide insight into future bankruptcies. Note this is not Time Series data. </w:t>
+        <w:t xml:space="preserve">of whether a business will go bankrupt to inform business decisions on divesting from said companies. The data provided is a </w:t>
+      </w:r>
+      <w:proofErr w:type="gramStart"/>
+      <w:r>
+        <w:rPr>
+          <w:rFonts w:ascii="Times New Roman" w:hAnsi="Times New Roman" w:cs="Times New Roman"/>
+        </w:rPr>
+        <w:t>5 year</w:t>
+      </w:r>
+      <w:proofErr w:type="gramEnd"/>
+      <w:r>
+        <w:rPr>
+          <w:rFonts w:ascii="Times New Roman" w:hAnsi="Times New Roman" w:cs="Times New Roman"/>
+        </w:rPr>
+        <w:t xml:space="preserve"> period from 5 different business financial data and the stakeholder believes that a classifier model can accurately provide insight into future bankruptcies. Note this is not Time Series data. </w:t>
       </w:r>
       <w:r>
         <w:rPr>
@@ -155,11 +197,19 @@
         </w:rPr>
         <w:t xml:space="preserve">The following is a list of steps that are covered in the case study: Exploratory Data Analysis, Data Cleansing, Label Encoding, Normalizing, </w:t>
       </w:r>
-      <w:r>
-        <w:rPr>
-          <w:rFonts w:ascii="Times New Roman" w:hAnsi="Times New Roman" w:cs="Times New Roman"/>
-        </w:rPr>
-        <w:t>RandomForestClassifer, XGBOOST, Randomized Classifier Cross validation</w:t>
+      <w:proofErr w:type="spellStart"/>
+      <w:r>
+        <w:rPr>
+          <w:rFonts w:ascii="Times New Roman" w:hAnsi="Times New Roman" w:cs="Times New Roman"/>
+        </w:rPr>
+        <w:t>RandomForestClassifer</w:t>
+      </w:r>
+      <w:proofErr w:type="spellEnd"/>
+      <w:r>
+        <w:rPr>
+          <w:rFonts w:ascii="Times New Roman" w:hAnsi="Times New Roman" w:cs="Times New Roman"/>
+        </w:rPr>
+        <w:t>, XGBOOST, Randomized Classifier Cross validation</w:t>
       </w:r>
       <w:r>
         <w:rPr>
@@ -261,7 +311,21 @@
         <w:rPr>
           <w:rFonts w:ascii="Times New Roman" w:hAnsi="Times New Roman" w:cs="Times New Roman"/>
         </w:rPr>
-        <w:t xml:space="preserve"> 5 year period from 5 different business</w:t>
+        <w:t xml:space="preserve"> </w:t>
+      </w:r>
+      <w:proofErr w:type="gramStart"/>
+      <w:r>
+        <w:rPr>
+          <w:rFonts w:ascii="Times New Roman" w:hAnsi="Times New Roman" w:cs="Times New Roman"/>
+        </w:rPr>
+        <w:t>5 year</w:t>
+      </w:r>
+      <w:proofErr w:type="gramEnd"/>
+      <w:r>
+        <w:rPr>
+          <w:rFonts w:ascii="Times New Roman" w:hAnsi="Times New Roman" w:cs="Times New Roman"/>
+        </w:rPr>
+        <w:t xml:space="preserve"> period from 5 different business</w:t>
       </w:r>
       <w:r>
         <w:rPr>
@@ -2276,7 +2340,21 @@
         <w:rPr>
           <w:rFonts w:ascii="Times New Roman" w:hAnsi="Times New Roman" w:cs="Times New Roman"/>
         </w:rPr>
-        <w:t xml:space="preserve">he imputation values while important should not theoretically effect any resulting model greatly, thus </w:t>
+        <w:t xml:space="preserve">he imputation values while important should not theoretically </w:t>
+      </w:r>
+      <w:proofErr w:type="gramStart"/>
+      <w:r>
+        <w:rPr>
+          <w:rFonts w:ascii="Times New Roman" w:hAnsi="Times New Roman" w:cs="Times New Roman"/>
+        </w:rPr>
+        <w:t>effect</w:t>
+      </w:r>
+      <w:proofErr w:type="gramEnd"/>
+      <w:r>
+        <w:rPr>
+          <w:rFonts w:ascii="Times New Roman" w:hAnsi="Times New Roman" w:cs="Times New Roman"/>
+        </w:rPr>
+        <w:t xml:space="preserve"> any resulting model greatly, thus </w:t>
       </w:r>
       <w:r>
         <w:rPr>
@@ -3250,7 +3328,91 @@
         <w:rPr>
           <w:rFonts w:ascii="Times New Roman" w:hAnsi="Times New Roman" w:cs="Times New Roman"/>
         </w:rPr>
-        <w:t xml:space="preserve">Two models were built and tuned to predict the target variable (bankruptcy/no bankruptcy) represented by a binary 1/0. SciKitLearn’s Random Forest Classifier and xgboost (no from SciKit Learn) were utilized to create these models. The basic process was to search over a reasonable and logical space over each models hyperparameters using RandomizedSearchCV (also from Scikit Learn). The 5 fold cross validation returned scores for Accuracy, Precision, Recall, F1 Score, and an ROC-AUC. The models were optimized for ROC-AUC to get the smoothest curve and accuracy was used to judge the overall performance. </w:t>
+        <w:t xml:space="preserve">Two models were built and tuned to predict the target variable (bankruptcy/no bankruptcy) represented by a binary 1/0. </w:t>
+      </w:r>
+      <w:proofErr w:type="spellStart"/>
+      <w:r>
+        <w:rPr>
+          <w:rFonts w:ascii="Times New Roman" w:hAnsi="Times New Roman" w:cs="Times New Roman"/>
+        </w:rPr>
+        <w:t>SciKitLearn’s</w:t>
+      </w:r>
+      <w:proofErr w:type="spellEnd"/>
+      <w:r>
+        <w:rPr>
+          <w:rFonts w:ascii="Times New Roman" w:hAnsi="Times New Roman" w:cs="Times New Roman"/>
+        </w:rPr>
+        <w:t xml:space="preserve"> Random Forest Classifier and </w:t>
+      </w:r>
+      <w:proofErr w:type="spellStart"/>
+      <w:r>
+        <w:rPr>
+          <w:rFonts w:ascii="Times New Roman" w:hAnsi="Times New Roman" w:cs="Times New Roman"/>
+        </w:rPr>
+        <w:t>xgboost</w:t>
+      </w:r>
+      <w:proofErr w:type="spellEnd"/>
+      <w:r>
+        <w:rPr>
+          <w:rFonts w:ascii="Times New Roman" w:hAnsi="Times New Roman" w:cs="Times New Roman"/>
+        </w:rPr>
+        <w:t xml:space="preserve"> (no from </w:t>
+      </w:r>
+      <w:proofErr w:type="spellStart"/>
+      <w:r>
+        <w:rPr>
+          <w:rFonts w:ascii="Times New Roman" w:hAnsi="Times New Roman" w:cs="Times New Roman"/>
+        </w:rPr>
+        <w:t>SciKit</w:t>
+      </w:r>
+      <w:proofErr w:type="spellEnd"/>
+      <w:r>
+        <w:rPr>
+          <w:rFonts w:ascii="Times New Roman" w:hAnsi="Times New Roman" w:cs="Times New Roman"/>
+        </w:rPr>
+        <w:t xml:space="preserve"> Learn) were utilized to create these models. The basic process was to search over a reasonable and logical space over each </w:t>
+      </w:r>
+      <w:proofErr w:type="gramStart"/>
+      <w:r>
+        <w:rPr>
+          <w:rFonts w:ascii="Times New Roman" w:hAnsi="Times New Roman" w:cs="Times New Roman"/>
+        </w:rPr>
+        <w:t>models</w:t>
+      </w:r>
+      <w:proofErr w:type="gramEnd"/>
+      <w:r>
+        <w:rPr>
+          <w:rFonts w:ascii="Times New Roman" w:hAnsi="Times New Roman" w:cs="Times New Roman"/>
+        </w:rPr>
+        <w:t xml:space="preserve"> hyperparameters using </w:t>
+      </w:r>
+      <w:proofErr w:type="spellStart"/>
+      <w:r>
+        <w:rPr>
+          <w:rFonts w:ascii="Times New Roman" w:hAnsi="Times New Roman" w:cs="Times New Roman"/>
+        </w:rPr>
+        <w:t>RandomizedSearchCV</w:t>
+      </w:r>
+      <w:proofErr w:type="spellEnd"/>
+      <w:r>
+        <w:rPr>
+          <w:rFonts w:ascii="Times New Roman" w:hAnsi="Times New Roman" w:cs="Times New Roman"/>
+        </w:rPr>
+        <w:t xml:space="preserve"> (also from Scikit Learn). The </w:t>
+      </w:r>
+      <w:proofErr w:type="gramStart"/>
+      <w:r>
+        <w:rPr>
+          <w:rFonts w:ascii="Times New Roman" w:hAnsi="Times New Roman" w:cs="Times New Roman"/>
+        </w:rPr>
+        <w:t>5 fold</w:t>
+      </w:r>
+      <w:proofErr w:type="gramEnd"/>
+      <w:r>
+        <w:rPr>
+          <w:rFonts w:ascii="Times New Roman" w:hAnsi="Times New Roman" w:cs="Times New Roman"/>
+        </w:rPr>
+        <w:t xml:space="preserve"> cross validation returned scores for Accuracy, Precision, Recall, F1 Score, and an ROC-AUC. The models were optimized for ROC-AUC to get the smoothest curve and accuracy was used to judge the overall performance. </w:t>
       </w:r>
     </w:p>
     <w:p>
@@ -3396,12 +3558,14 @@
                 <w:rFonts w:ascii="Times New Roman" w:hAnsi="Times New Roman" w:cs="Times New Roman"/>
               </w:rPr>
             </w:pPr>
+            <w:proofErr w:type="spellStart"/>
             <w:r>
               <w:rPr>
                 <w:rFonts w:ascii="Times New Roman" w:hAnsi="Times New Roman" w:cs="Times New Roman"/>
               </w:rPr>
               <w:t>n_estimators</w:t>
             </w:r>
+            <w:proofErr w:type="spellEnd"/>
           </w:p>
         </w:tc>
         <w:tc>
@@ -3462,7 +3626,21 @@
               <w:rPr>
                 <w:rFonts w:ascii="Times New Roman" w:hAnsi="Times New Roman" w:cs="Times New Roman"/>
               </w:rPr>
-              <w:t>[‘gini’, ‘entropy’]</w:t>
+              <w:t>[‘</w:t>
+            </w:r>
+            <w:proofErr w:type="spellStart"/>
+            <w:r>
+              <w:rPr>
+                <w:rFonts w:ascii="Times New Roman" w:hAnsi="Times New Roman" w:cs="Times New Roman"/>
+              </w:rPr>
+              <w:t>gini</w:t>
+            </w:r>
+            <w:proofErr w:type="spellEnd"/>
+            <w:r>
+              <w:rPr>
+                <w:rFonts w:ascii="Times New Roman" w:hAnsi="Times New Roman" w:cs="Times New Roman"/>
+              </w:rPr>
+              <w:t>’, ‘entropy’]</w:t>
             </w:r>
           </w:p>
         </w:tc>
@@ -3482,12 +3660,14 @@
                 <w:rFonts w:ascii="Times New Roman" w:hAnsi="Times New Roman" w:cs="Times New Roman"/>
               </w:rPr>
             </w:pPr>
+            <w:proofErr w:type="spellStart"/>
             <w:r>
               <w:rPr>
                 <w:rFonts w:ascii="Times New Roman" w:hAnsi="Times New Roman" w:cs="Times New Roman"/>
               </w:rPr>
               <w:t>max_depth</w:t>
             </w:r>
+            <w:proofErr w:type="spellEnd"/>
           </w:p>
         </w:tc>
         <w:tc>
@@ -3525,12 +3705,14 @@
                 <w:rFonts w:ascii="Times New Roman" w:hAnsi="Times New Roman" w:cs="Times New Roman"/>
               </w:rPr>
             </w:pPr>
+            <w:proofErr w:type="spellStart"/>
             <w:r>
               <w:rPr>
                 <w:rFonts w:ascii="Times New Roman" w:hAnsi="Times New Roman" w:cs="Times New Roman"/>
               </w:rPr>
               <w:t>min_samples_split</w:t>
             </w:r>
+            <w:proofErr w:type="spellEnd"/>
           </w:p>
         </w:tc>
         <w:tc>
@@ -3568,12 +3750,14 @@
                 <w:rFonts w:ascii="Times New Roman" w:hAnsi="Times New Roman" w:cs="Times New Roman"/>
               </w:rPr>
             </w:pPr>
+            <w:proofErr w:type="spellStart"/>
             <w:r>
               <w:rPr>
                 <w:rFonts w:ascii="Times New Roman" w:hAnsi="Times New Roman" w:cs="Times New Roman"/>
               </w:rPr>
               <w:t>min_weight_fraction_leaf</w:t>
             </w:r>
+            <w:proofErr w:type="spellEnd"/>
           </w:p>
         </w:tc>
         <w:tc>
@@ -3611,12 +3795,14 @@
                 <w:rFonts w:ascii="Times New Roman" w:hAnsi="Times New Roman" w:cs="Times New Roman"/>
               </w:rPr>
             </w:pPr>
+            <w:proofErr w:type="spellStart"/>
             <w:r>
               <w:rPr>
                 <w:rFonts w:ascii="Times New Roman" w:hAnsi="Times New Roman" w:cs="Times New Roman"/>
               </w:rPr>
               <w:t>min_samples_leaf</w:t>
             </w:r>
+            <w:proofErr w:type="spellEnd"/>
           </w:p>
         </w:tc>
         <w:tc>
@@ -3654,12 +3840,14 @@
                 <w:rFonts w:ascii="Times New Roman" w:hAnsi="Times New Roman" w:cs="Times New Roman"/>
               </w:rPr>
             </w:pPr>
+            <w:proofErr w:type="spellStart"/>
             <w:r>
               <w:rPr>
                 <w:rFonts w:ascii="Times New Roman" w:hAnsi="Times New Roman" w:cs="Times New Roman"/>
               </w:rPr>
               <w:t>max_features</w:t>
             </w:r>
+            <w:proofErr w:type="spellEnd"/>
           </w:p>
         </w:tc>
         <w:tc>
@@ -3697,12 +3885,14 @@
                 <w:rFonts w:ascii="Times New Roman" w:hAnsi="Times New Roman" w:cs="Times New Roman"/>
               </w:rPr>
             </w:pPr>
+            <w:proofErr w:type="spellStart"/>
             <w:r>
               <w:rPr>
                 <w:rFonts w:ascii="Times New Roman" w:hAnsi="Times New Roman" w:cs="Times New Roman"/>
               </w:rPr>
               <w:t>min_impurity_decrease</w:t>
             </w:r>
+            <w:proofErr w:type="spellEnd"/>
           </w:p>
         </w:tc>
         <w:tc>
@@ -3737,49 +3927,38 @@
       <w:pPr>
         <w:rPr>
           <w:rFonts w:ascii="Times New Roman" w:hAnsi="Times New Roman" w:cs="Times New Roman"/>
-        </w:rPr>
-      </w:pPr>
-    </w:p>
-    <w:p>
-      <w:pPr>
-        <w:rPr>
-          <w:rFonts w:ascii="Times New Roman" w:hAnsi="Times New Roman" w:cs="Times New Roman"/>
           <w:b/>
           <w:bCs/>
         </w:rPr>
       </w:pPr>
-    </w:p>
-    <w:p>
-      <w:pPr>
-        <w:jc w:val="center"/>
-        <w:rPr>
-          <w:rFonts w:ascii="Times New Roman" w:hAnsi="Times New Roman" w:cs="Times New Roman"/>
-        </w:rPr>
-      </w:pPr>
+      <w:proofErr w:type="spellStart"/>
       <w:r>
         <w:rPr>
           <w:rFonts w:ascii="Times New Roman" w:hAnsi="Times New Roman" w:cs="Times New Roman"/>
           <w:b/>
           <w:bCs/>
         </w:rPr>
-        <w:t>Table</w:t>
-      </w:r>
+        <w:t>Resutlts</w:t>
+      </w:r>
+      <w:proofErr w:type="spellEnd"/>
       <w:r>
         <w:rPr>
           <w:rFonts w:ascii="Times New Roman" w:hAnsi="Times New Roman" w:cs="Times New Roman"/>
           <w:b/>
           <w:bCs/>
         </w:rPr>
-        <w:t xml:space="preserve"> 6</w:t>
-      </w:r>
+        <w:t xml:space="preserve"> from RF random grid search at 50 </w:t>
+      </w:r>
+      <w:proofErr w:type="spellStart"/>
       <w:r>
         <w:rPr>
           <w:rFonts w:ascii="Times New Roman" w:hAnsi="Times New Roman" w:cs="Times New Roman"/>
           <w:b/>
           <w:bCs/>
         </w:rPr>
-        <w:t>:</w:t>
-      </w:r>
+        <w:t>n_estimators</w:t>
+      </w:r>
+      <w:proofErr w:type="spellEnd"/>
       <w:r>
         <w:rPr>
           <w:rFonts w:ascii="Times New Roman" w:hAnsi="Times New Roman" w:cs="Times New Roman"/>
@@ -3788,12 +3967,1053 @@
         </w:rPr>
         <w:t xml:space="preserve"> </w:t>
       </w:r>
+    </w:p>
+    <w:p>
+      <w:pPr>
+        <w:rPr>
+          <w:rFonts w:ascii="Times New Roman" w:hAnsi="Times New Roman" w:cs="Times New Roman"/>
+        </w:rPr>
+      </w:pPr>
+      <w:r>
+        <w:rPr>
+          <w:rFonts w:ascii="Times New Roman" w:hAnsi="Times New Roman" w:cs="Times New Roman"/>
+        </w:rPr>
+        <w:t>Best Parameters per Metric:</w:t>
+      </w:r>
+    </w:p>
+    <w:p>
+      <w:pPr>
+        <w:rPr>
+          <w:rFonts w:ascii="Times New Roman" w:hAnsi="Times New Roman" w:cs="Times New Roman"/>
+        </w:rPr>
+      </w:pPr>
+      <w:r>
+        <w:rPr>
+          <w:rFonts w:ascii="Times New Roman" w:hAnsi="Times New Roman" w:cs="Times New Roman"/>
+        </w:rPr>
+        <w:t>- accuracy: {'</w:t>
+      </w:r>
+      <w:proofErr w:type="spellStart"/>
+      <w:r>
+        <w:rPr>
+          <w:rFonts w:ascii="Times New Roman" w:hAnsi="Times New Roman" w:cs="Times New Roman"/>
+        </w:rPr>
+        <w:t>n_estimators</w:t>
+      </w:r>
+      <w:proofErr w:type="spellEnd"/>
+      <w:r>
+        <w:rPr>
+          <w:rFonts w:ascii="Times New Roman" w:hAnsi="Times New Roman" w:cs="Times New Roman"/>
+        </w:rPr>
+        <w:t>': 50, '</w:t>
+      </w:r>
+      <w:proofErr w:type="spellStart"/>
+      <w:r>
+        <w:rPr>
+          <w:rFonts w:ascii="Times New Roman" w:hAnsi="Times New Roman" w:cs="Times New Roman"/>
+        </w:rPr>
+        <w:t>min_weight_fraction_leaf</w:t>
+      </w:r>
+      <w:proofErr w:type="spellEnd"/>
+      <w:r>
+        <w:rPr>
+          <w:rFonts w:ascii="Times New Roman" w:hAnsi="Times New Roman" w:cs="Times New Roman"/>
+        </w:rPr>
+        <w:t>': 0.0, '</w:t>
+      </w:r>
+      <w:proofErr w:type="spellStart"/>
+      <w:r>
+        <w:rPr>
+          <w:rFonts w:ascii="Times New Roman" w:hAnsi="Times New Roman" w:cs="Times New Roman"/>
+        </w:rPr>
+        <w:t>min_samples_split</w:t>
+      </w:r>
+      <w:proofErr w:type="spellEnd"/>
+      <w:r>
+        <w:rPr>
+          <w:rFonts w:ascii="Times New Roman" w:hAnsi="Times New Roman" w:cs="Times New Roman"/>
+        </w:rPr>
+        <w:t>': 4, '</w:t>
+      </w:r>
+      <w:proofErr w:type="spellStart"/>
+      <w:r>
+        <w:rPr>
+          <w:rFonts w:ascii="Times New Roman" w:hAnsi="Times New Roman" w:cs="Times New Roman"/>
+        </w:rPr>
+        <w:t>min_samples_leaf</w:t>
+      </w:r>
+      <w:proofErr w:type="spellEnd"/>
+      <w:r>
+        <w:rPr>
+          <w:rFonts w:ascii="Times New Roman" w:hAnsi="Times New Roman" w:cs="Times New Roman"/>
+        </w:rPr>
+        <w:t>': 2, '</w:t>
+      </w:r>
+      <w:proofErr w:type="spellStart"/>
+      <w:r>
+        <w:rPr>
+          <w:rFonts w:ascii="Times New Roman" w:hAnsi="Times New Roman" w:cs="Times New Roman"/>
+        </w:rPr>
+        <w:t>max_features</w:t>
+      </w:r>
+      <w:proofErr w:type="spellEnd"/>
+      <w:r>
+        <w:rPr>
+          <w:rFonts w:ascii="Times New Roman" w:hAnsi="Times New Roman" w:cs="Times New Roman"/>
+        </w:rPr>
+        <w:t>': None, '</w:t>
+      </w:r>
+      <w:proofErr w:type="spellStart"/>
+      <w:r>
+        <w:rPr>
+          <w:rFonts w:ascii="Times New Roman" w:hAnsi="Times New Roman" w:cs="Times New Roman"/>
+        </w:rPr>
+        <w:t>max_depth</w:t>
+      </w:r>
+      <w:proofErr w:type="spellEnd"/>
+      <w:r>
+        <w:rPr>
+          <w:rFonts w:ascii="Times New Roman" w:hAnsi="Times New Roman" w:cs="Times New Roman"/>
+        </w:rPr>
+        <w:t>': 8, 'criterion': '</w:t>
+      </w:r>
+      <w:proofErr w:type="spellStart"/>
+      <w:r>
+        <w:rPr>
+          <w:rFonts w:ascii="Times New Roman" w:hAnsi="Times New Roman" w:cs="Times New Roman"/>
+        </w:rPr>
+        <w:t>gini</w:t>
+      </w:r>
+      <w:proofErr w:type="spellEnd"/>
+      <w:r>
+        <w:rPr>
+          <w:rFonts w:ascii="Times New Roman" w:hAnsi="Times New Roman" w:cs="Times New Roman"/>
+        </w:rPr>
+        <w:t>'}</w:t>
+      </w:r>
+    </w:p>
+    <w:p>
+      <w:pPr>
+        <w:rPr>
+          <w:rFonts w:ascii="Times New Roman" w:hAnsi="Times New Roman" w:cs="Times New Roman"/>
+        </w:rPr>
+      </w:pPr>
+      <w:r>
+        <w:rPr>
+          <w:rFonts w:ascii="Times New Roman" w:hAnsi="Times New Roman" w:cs="Times New Roman"/>
+        </w:rPr>
+        <w:t>- precision: {'</w:t>
+      </w:r>
+      <w:proofErr w:type="spellStart"/>
+      <w:r>
+        <w:rPr>
+          <w:rFonts w:ascii="Times New Roman" w:hAnsi="Times New Roman" w:cs="Times New Roman"/>
+        </w:rPr>
+        <w:t>n_estimators</w:t>
+      </w:r>
+      <w:proofErr w:type="spellEnd"/>
+      <w:r>
+        <w:rPr>
+          <w:rFonts w:ascii="Times New Roman" w:hAnsi="Times New Roman" w:cs="Times New Roman"/>
+        </w:rPr>
+        <w:t>': 50, '</w:t>
+      </w:r>
+      <w:proofErr w:type="spellStart"/>
+      <w:r>
+        <w:rPr>
+          <w:rFonts w:ascii="Times New Roman" w:hAnsi="Times New Roman" w:cs="Times New Roman"/>
+        </w:rPr>
+        <w:t>min_weight_fraction_leaf</w:t>
+      </w:r>
+      <w:proofErr w:type="spellEnd"/>
+      <w:r>
+        <w:rPr>
+          <w:rFonts w:ascii="Times New Roman" w:hAnsi="Times New Roman" w:cs="Times New Roman"/>
+        </w:rPr>
+        <w:t>': 0.0, '</w:t>
+      </w:r>
+      <w:proofErr w:type="spellStart"/>
+      <w:r>
+        <w:rPr>
+          <w:rFonts w:ascii="Times New Roman" w:hAnsi="Times New Roman" w:cs="Times New Roman"/>
+        </w:rPr>
+        <w:t>min_samples_split</w:t>
+      </w:r>
+      <w:proofErr w:type="spellEnd"/>
+      <w:r>
+        <w:rPr>
+          <w:rFonts w:ascii="Times New Roman" w:hAnsi="Times New Roman" w:cs="Times New Roman"/>
+        </w:rPr>
+        <w:t>': 10, '</w:t>
+      </w:r>
+      <w:proofErr w:type="spellStart"/>
+      <w:r>
+        <w:rPr>
+          <w:rFonts w:ascii="Times New Roman" w:hAnsi="Times New Roman" w:cs="Times New Roman"/>
+        </w:rPr>
+        <w:t>min_samples_leaf</w:t>
+      </w:r>
+      <w:proofErr w:type="spellEnd"/>
+      <w:r>
+        <w:rPr>
+          <w:rFonts w:ascii="Times New Roman" w:hAnsi="Times New Roman" w:cs="Times New Roman"/>
+        </w:rPr>
+        <w:t>': 4, '</w:t>
+      </w:r>
+      <w:proofErr w:type="spellStart"/>
+      <w:r>
+        <w:rPr>
+          <w:rFonts w:ascii="Times New Roman" w:hAnsi="Times New Roman" w:cs="Times New Roman"/>
+        </w:rPr>
+        <w:t>max_features</w:t>
+      </w:r>
+      <w:proofErr w:type="spellEnd"/>
+      <w:r>
+        <w:rPr>
+          <w:rFonts w:ascii="Times New Roman" w:hAnsi="Times New Roman" w:cs="Times New Roman"/>
+        </w:rPr>
+        <w:t>': 'sqrt', '</w:t>
+      </w:r>
+      <w:proofErr w:type="spellStart"/>
+      <w:r>
+        <w:rPr>
+          <w:rFonts w:ascii="Times New Roman" w:hAnsi="Times New Roman" w:cs="Times New Roman"/>
+        </w:rPr>
+        <w:t>max_depth</w:t>
+      </w:r>
+      <w:proofErr w:type="spellEnd"/>
+      <w:r>
+        <w:rPr>
+          <w:rFonts w:ascii="Times New Roman" w:hAnsi="Times New Roman" w:cs="Times New Roman"/>
+        </w:rPr>
+        <w:t>': 8, 'criterion': '</w:t>
+      </w:r>
+      <w:proofErr w:type="spellStart"/>
+      <w:r>
+        <w:rPr>
+          <w:rFonts w:ascii="Times New Roman" w:hAnsi="Times New Roman" w:cs="Times New Roman"/>
+        </w:rPr>
+        <w:t>gini</w:t>
+      </w:r>
+      <w:proofErr w:type="spellEnd"/>
+      <w:r>
+        <w:rPr>
+          <w:rFonts w:ascii="Times New Roman" w:hAnsi="Times New Roman" w:cs="Times New Roman"/>
+        </w:rPr>
+        <w:t>'}</w:t>
+      </w:r>
+    </w:p>
+    <w:p>
+      <w:pPr>
+        <w:rPr>
+          <w:rFonts w:ascii="Times New Roman" w:hAnsi="Times New Roman" w:cs="Times New Roman"/>
+        </w:rPr>
+      </w:pPr>
+      <w:r>
+        <w:rPr>
+          <w:rFonts w:ascii="Times New Roman" w:hAnsi="Times New Roman" w:cs="Times New Roman"/>
+        </w:rPr>
+        <w:t>- recall: {'</w:t>
+      </w:r>
+      <w:proofErr w:type="spellStart"/>
+      <w:r>
+        <w:rPr>
+          <w:rFonts w:ascii="Times New Roman" w:hAnsi="Times New Roman" w:cs="Times New Roman"/>
+        </w:rPr>
+        <w:t>n_estimators</w:t>
+      </w:r>
+      <w:proofErr w:type="spellEnd"/>
+      <w:r>
+        <w:rPr>
+          <w:rFonts w:ascii="Times New Roman" w:hAnsi="Times New Roman" w:cs="Times New Roman"/>
+        </w:rPr>
+        <w:t>': 50, '</w:t>
+      </w:r>
+      <w:proofErr w:type="spellStart"/>
+      <w:r>
+        <w:rPr>
+          <w:rFonts w:ascii="Times New Roman" w:hAnsi="Times New Roman" w:cs="Times New Roman"/>
+        </w:rPr>
+        <w:t>min_weight_fraction_leaf</w:t>
+      </w:r>
+      <w:proofErr w:type="spellEnd"/>
+      <w:r>
+        <w:rPr>
+          <w:rFonts w:ascii="Times New Roman" w:hAnsi="Times New Roman" w:cs="Times New Roman"/>
+        </w:rPr>
+        <w:t>': 0.0, '</w:t>
+      </w:r>
+      <w:proofErr w:type="spellStart"/>
+      <w:r>
+        <w:rPr>
+          <w:rFonts w:ascii="Times New Roman" w:hAnsi="Times New Roman" w:cs="Times New Roman"/>
+        </w:rPr>
+        <w:t>min_samples_split</w:t>
+      </w:r>
+      <w:proofErr w:type="spellEnd"/>
+      <w:r>
+        <w:rPr>
+          <w:rFonts w:ascii="Times New Roman" w:hAnsi="Times New Roman" w:cs="Times New Roman"/>
+        </w:rPr>
+        <w:t>': 4, '</w:t>
+      </w:r>
+      <w:proofErr w:type="spellStart"/>
+      <w:r>
+        <w:rPr>
+          <w:rFonts w:ascii="Times New Roman" w:hAnsi="Times New Roman" w:cs="Times New Roman"/>
+        </w:rPr>
+        <w:t>min_samples_leaf</w:t>
+      </w:r>
+      <w:proofErr w:type="spellEnd"/>
+      <w:r>
+        <w:rPr>
+          <w:rFonts w:ascii="Times New Roman" w:hAnsi="Times New Roman" w:cs="Times New Roman"/>
+        </w:rPr>
+        <w:t>': 2, '</w:t>
+      </w:r>
+      <w:proofErr w:type="spellStart"/>
+      <w:r>
+        <w:rPr>
+          <w:rFonts w:ascii="Times New Roman" w:hAnsi="Times New Roman" w:cs="Times New Roman"/>
+        </w:rPr>
+        <w:t>max_features</w:t>
+      </w:r>
+      <w:proofErr w:type="spellEnd"/>
+      <w:r>
+        <w:rPr>
+          <w:rFonts w:ascii="Times New Roman" w:hAnsi="Times New Roman" w:cs="Times New Roman"/>
+        </w:rPr>
+        <w:t>': None, '</w:t>
+      </w:r>
+      <w:proofErr w:type="spellStart"/>
+      <w:r>
+        <w:rPr>
+          <w:rFonts w:ascii="Times New Roman" w:hAnsi="Times New Roman" w:cs="Times New Roman"/>
+        </w:rPr>
+        <w:t>max_depth</w:t>
+      </w:r>
+      <w:proofErr w:type="spellEnd"/>
+      <w:r>
+        <w:rPr>
+          <w:rFonts w:ascii="Times New Roman" w:hAnsi="Times New Roman" w:cs="Times New Roman"/>
+        </w:rPr>
+        <w:t>': 8, 'criterion': '</w:t>
+      </w:r>
+      <w:proofErr w:type="spellStart"/>
+      <w:r>
+        <w:rPr>
+          <w:rFonts w:ascii="Times New Roman" w:hAnsi="Times New Roman" w:cs="Times New Roman"/>
+        </w:rPr>
+        <w:t>gini</w:t>
+      </w:r>
+      <w:proofErr w:type="spellEnd"/>
+      <w:r>
+        <w:rPr>
+          <w:rFonts w:ascii="Times New Roman" w:hAnsi="Times New Roman" w:cs="Times New Roman"/>
+        </w:rPr>
+        <w:t>'}</w:t>
+      </w:r>
+    </w:p>
+    <w:p>
+      <w:pPr>
+        <w:rPr>
+          <w:rFonts w:ascii="Times New Roman" w:hAnsi="Times New Roman" w:cs="Times New Roman"/>
+        </w:rPr>
+      </w:pPr>
+      <w:r>
+        <w:rPr>
+          <w:rFonts w:ascii="Times New Roman" w:hAnsi="Times New Roman" w:cs="Times New Roman"/>
+        </w:rPr>
+        <w:t>- roc_auc: {'</w:t>
+      </w:r>
+      <w:proofErr w:type="spellStart"/>
+      <w:r>
+        <w:rPr>
+          <w:rFonts w:ascii="Times New Roman" w:hAnsi="Times New Roman" w:cs="Times New Roman"/>
+        </w:rPr>
+        <w:t>n_estimators</w:t>
+      </w:r>
+      <w:proofErr w:type="spellEnd"/>
+      <w:r>
+        <w:rPr>
+          <w:rFonts w:ascii="Times New Roman" w:hAnsi="Times New Roman" w:cs="Times New Roman"/>
+        </w:rPr>
+        <w:t>': 50, '</w:t>
+      </w:r>
+      <w:proofErr w:type="spellStart"/>
+      <w:r>
+        <w:rPr>
+          <w:rFonts w:ascii="Times New Roman" w:hAnsi="Times New Roman" w:cs="Times New Roman"/>
+        </w:rPr>
+        <w:t>min_weight_fraction_leaf</w:t>
+      </w:r>
+      <w:proofErr w:type="spellEnd"/>
+      <w:r>
+        <w:rPr>
+          <w:rFonts w:ascii="Times New Roman" w:hAnsi="Times New Roman" w:cs="Times New Roman"/>
+        </w:rPr>
+        <w:t>': 0.0, '</w:t>
+      </w:r>
+      <w:proofErr w:type="spellStart"/>
+      <w:r>
+        <w:rPr>
+          <w:rFonts w:ascii="Times New Roman" w:hAnsi="Times New Roman" w:cs="Times New Roman"/>
+        </w:rPr>
+        <w:t>min_samples_split</w:t>
+      </w:r>
+      <w:proofErr w:type="spellEnd"/>
+      <w:r>
+        <w:rPr>
+          <w:rFonts w:ascii="Times New Roman" w:hAnsi="Times New Roman" w:cs="Times New Roman"/>
+        </w:rPr>
+        <w:t>': 4, '</w:t>
+      </w:r>
+      <w:proofErr w:type="spellStart"/>
+      <w:r>
+        <w:rPr>
+          <w:rFonts w:ascii="Times New Roman" w:hAnsi="Times New Roman" w:cs="Times New Roman"/>
+        </w:rPr>
+        <w:t>min_samples_leaf</w:t>
+      </w:r>
+      <w:proofErr w:type="spellEnd"/>
+      <w:r>
+        <w:rPr>
+          <w:rFonts w:ascii="Times New Roman" w:hAnsi="Times New Roman" w:cs="Times New Roman"/>
+        </w:rPr>
+        <w:t>': 2, '</w:t>
+      </w:r>
+      <w:proofErr w:type="spellStart"/>
+      <w:r>
+        <w:rPr>
+          <w:rFonts w:ascii="Times New Roman" w:hAnsi="Times New Roman" w:cs="Times New Roman"/>
+        </w:rPr>
+        <w:t>max_features</w:t>
+      </w:r>
+      <w:proofErr w:type="spellEnd"/>
+      <w:r>
+        <w:rPr>
+          <w:rFonts w:ascii="Times New Roman" w:hAnsi="Times New Roman" w:cs="Times New Roman"/>
+        </w:rPr>
+        <w:t>': None, '</w:t>
+      </w:r>
+      <w:proofErr w:type="spellStart"/>
+      <w:r>
+        <w:rPr>
+          <w:rFonts w:ascii="Times New Roman" w:hAnsi="Times New Roman" w:cs="Times New Roman"/>
+        </w:rPr>
+        <w:t>max_depth</w:t>
+      </w:r>
+      <w:proofErr w:type="spellEnd"/>
+      <w:r>
+        <w:rPr>
+          <w:rFonts w:ascii="Times New Roman" w:hAnsi="Times New Roman" w:cs="Times New Roman"/>
+        </w:rPr>
+        <w:t>': 8, 'criterion': '</w:t>
+      </w:r>
+      <w:proofErr w:type="spellStart"/>
+      <w:r>
+        <w:rPr>
+          <w:rFonts w:ascii="Times New Roman" w:hAnsi="Times New Roman" w:cs="Times New Roman"/>
+        </w:rPr>
+        <w:t>gini</w:t>
+      </w:r>
+      <w:proofErr w:type="spellEnd"/>
+      <w:r>
+        <w:rPr>
+          <w:rFonts w:ascii="Times New Roman" w:hAnsi="Times New Roman" w:cs="Times New Roman"/>
+        </w:rPr>
+        <w:t>'}</w:t>
+      </w:r>
+    </w:p>
+    <w:p>
+      <w:pPr>
+        <w:rPr>
+          <w:rFonts w:ascii="Times New Roman" w:hAnsi="Times New Roman" w:cs="Times New Roman"/>
+        </w:rPr>
+      </w:pPr>
+      <w:r>
+        <w:rPr>
+          <w:rFonts w:ascii="Times New Roman" w:hAnsi="Times New Roman" w:cs="Times New Roman"/>
+        </w:rPr>
+        <w:t>- average_precision: {'</w:t>
+      </w:r>
+      <w:proofErr w:type="spellStart"/>
+      <w:r>
+        <w:rPr>
+          <w:rFonts w:ascii="Times New Roman" w:hAnsi="Times New Roman" w:cs="Times New Roman"/>
+        </w:rPr>
+        <w:t>n_estimators</w:t>
+      </w:r>
+      <w:proofErr w:type="spellEnd"/>
+      <w:r>
+        <w:rPr>
+          <w:rFonts w:ascii="Times New Roman" w:hAnsi="Times New Roman" w:cs="Times New Roman"/>
+        </w:rPr>
+        <w:t>': 50, '</w:t>
+      </w:r>
+      <w:proofErr w:type="spellStart"/>
+      <w:r>
+        <w:rPr>
+          <w:rFonts w:ascii="Times New Roman" w:hAnsi="Times New Roman" w:cs="Times New Roman"/>
+        </w:rPr>
+        <w:t>min_weight_fraction_leaf</w:t>
+      </w:r>
+      <w:proofErr w:type="spellEnd"/>
+      <w:r>
+        <w:rPr>
+          <w:rFonts w:ascii="Times New Roman" w:hAnsi="Times New Roman" w:cs="Times New Roman"/>
+        </w:rPr>
+        <w:t>': 0.0, '</w:t>
+      </w:r>
+      <w:proofErr w:type="spellStart"/>
+      <w:r>
+        <w:rPr>
+          <w:rFonts w:ascii="Times New Roman" w:hAnsi="Times New Roman" w:cs="Times New Roman"/>
+        </w:rPr>
+        <w:t>min_samples_split</w:t>
+      </w:r>
+      <w:proofErr w:type="spellEnd"/>
+      <w:r>
+        <w:rPr>
+          <w:rFonts w:ascii="Times New Roman" w:hAnsi="Times New Roman" w:cs="Times New Roman"/>
+        </w:rPr>
+        <w:t>': 4, '</w:t>
+      </w:r>
+      <w:proofErr w:type="spellStart"/>
+      <w:r>
+        <w:rPr>
+          <w:rFonts w:ascii="Times New Roman" w:hAnsi="Times New Roman" w:cs="Times New Roman"/>
+        </w:rPr>
+        <w:t>min_samples_leaf</w:t>
+      </w:r>
+      <w:proofErr w:type="spellEnd"/>
+      <w:r>
+        <w:rPr>
+          <w:rFonts w:ascii="Times New Roman" w:hAnsi="Times New Roman" w:cs="Times New Roman"/>
+        </w:rPr>
+        <w:t>': 2, '</w:t>
+      </w:r>
+      <w:proofErr w:type="spellStart"/>
+      <w:r>
+        <w:rPr>
+          <w:rFonts w:ascii="Times New Roman" w:hAnsi="Times New Roman" w:cs="Times New Roman"/>
+        </w:rPr>
+        <w:t>max_features</w:t>
+      </w:r>
+      <w:proofErr w:type="spellEnd"/>
+      <w:r>
+        <w:rPr>
+          <w:rFonts w:ascii="Times New Roman" w:hAnsi="Times New Roman" w:cs="Times New Roman"/>
+        </w:rPr>
+        <w:t>': None, '</w:t>
+      </w:r>
+      <w:proofErr w:type="spellStart"/>
+      <w:r>
+        <w:rPr>
+          <w:rFonts w:ascii="Times New Roman" w:hAnsi="Times New Roman" w:cs="Times New Roman"/>
+        </w:rPr>
+        <w:t>max_depth</w:t>
+      </w:r>
+      <w:proofErr w:type="spellEnd"/>
+      <w:r>
+        <w:rPr>
+          <w:rFonts w:ascii="Times New Roman" w:hAnsi="Times New Roman" w:cs="Times New Roman"/>
+        </w:rPr>
+        <w:t>': 8, 'criterion': '</w:t>
+      </w:r>
+      <w:proofErr w:type="spellStart"/>
+      <w:r>
+        <w:rPr>
+          <w:rFonts w:ascii="Times New Roman" w:hAnsi="Times New Roman" w:cs="Times New Roman"/>
+        </w:rPr>
+        <w:t>gini</w:t>
+      </w:r>
+      <w:proofErr w:type="spellEnd"/>
+      <w:r>
+        <w:rPr>
+          <w:rFonts w:ascii="Times New Roman" w:hAnsi="Times New Roman" w:cs="Times New Roman"/>
+        </w:rPr>
+        <w:t>'}</w:t>
+      </w:r>
+    </w:p>
+    <w:p>
+      <w:pPr>
+        <w:rPr>
+          <w:rFonts w:ascii="Times New Roman" w:hAnsi="Times New Roman" w:cs="Times New Roman"/>
+        </w:rPr>
+      </w:pPr>
+      <w:r>
+        <w:rPr>
+          <w:rFonts w:ascii="Times New Roman" w:hAnsi="Times New Roman" w:cs="Times New Roman"/>
+        </w:rPr>
+        <w:t>accuracy: 0.9560 +/- 0.0005</w:t>
+      </w:r>
+    </w:p>
+    <w:p>
+      <w:pPr>
+        <w:rPr>
+          <w:rFonts w:ascii="Times New Roman" w:hAnsi="Times New Roman" w:cs="Times New Roman"/>
+        </w:rPr>
+      </w:pPr>
+      <w:r>
+        <w:rPr>
+          <w:rFonts w:ascii="Times New Roman" w:hAnsi="Times New Roman" w:cs="Times New Roman"/>
+        </w:rPr>
+        <w:t>precision: 0.2850 +/- 0.0197</w:t>
+      </w:r>
+    </w:p>
+    <w:p>
+      <w:pPr>
+        <w:rPr>
+          <w:rFonts w:ascii="Times New Roman" w:hAnsi="Times New Roman" w:cs="Times New Roman"/>
+        </w:rPr>
+      </w:pPr>
+      <w:r>
+        <w:rPr>
+          <w:rFonts w:ascii="Times New Roman" w:hAnsi="Times New Roman" w:cs="Times New Roman"/>
+        </w:rPr>
+        <w:t>recall: 0.0941 +/- 0.0071</w:t>
+      </w:r>
+    </w:p>
+    <w:p>
+      <w:pPr>
+        <w:rPr>
+          <w:rFonts w:ascii="Times New Roman" w:hAnsi="Times New Roman" w:cs="Times New Roman"/>
+        </w:rPr>
+      </w:pPr>
+      <w:r>
+        <w:rPr>
+          <w:rFonts w:ascii="Times New Roman" w:hAnsi="Times New Roman" w:cs="Times New Roman"/>
+        </w:rPr>
+        <w:t>roc_auc: 0.5469 +/- 0.0035</w:t>
+      </w:r>
+    </w:p>
+    <w:p>
+      <w:pPr>
+        <w:rPr>
+          <w:rFonts w:ascii="Times New Roman" w:hAnsi="Times New Roman" w:cs="Times New Roman"/>
+        </w:rPr>
+      </w:pPr>
+      <w:r>
+        <w:rPr>
+          <w:rFonts w:ascii="Times New Roman" w:hAnsi="Times New Roman" w:cs="Times New Roman"/>
+        </w:rPr>
+        <w:t>average_precision: 0.1324 +/- 0.0085</w:t>
+      </w:r>
+    </w:p>
+    <w:p>
+      <w:pPr>
+        <w:rPr>
+          <w:rFonts w:ascii="Times New Roman" w:hAnsi="Times New Roman" w:cs="Times New Roman"/>
+        </w:rPr>
+      </w:pPr>
+    </w:p>
+    <w:p>
+      <w:pPr>
+        <w:rPr>
+          <w:rFonts w:ascii="Times New Roman" w:hAnsi="Times New Roman" w:cs="Times New Roman"/>
+        </w:rPr>
+      </w:pPr>
+    </w:p>
+    <w:p>
+      <w:pPr>
+        <w:rPr>
+          <w:rFonts w:ascii="Times New Roman" w:hAnsi="Times New Roman" w:cs="Times New Roman"/>
+        </w:rPr>
+      </w:pPr>
+      <w:r>
+        <w:rPr>
+          <w:rFonts w:ascii="Times New Roman" w:hAnsi="Times New Roman" w:cs="Times New Roman"/>
+        </w:rPr>
+        <w:t>Classification Report:</w:t>
+      </w:r>
+    </w:p>
+    <w:p>
+      <w:pPr>
+        <w:rPr>
+          <w:rFonts w:ascii="Times New Roman" w:hAnsi="Times New Roman" w:cs="Times New Roman"/>
+        </w:rPr>
+      </w:pPr>
+      <w:r>
+        <w:rPr>
+          <w:rFonts w:ascii="Times New Roman" w:hAnsi="Times New Roman" w:cs="Times New Roman"/>
+        </w:rPr>
+        <w:t xml:space="preserve">               precision    </w:t>
+      </w:r>
+      <w:proofErr w:type="gramStart"/>
+      <w:r>
+        <w:rPr>
+          <w:rFonts w:ascii="Times New Roman" w:hAnsi="Times New Roman" w:cs="Times New Roman"/>
+        </w:rPr>
+        <w:t>recall  f</w:t>
+      </w:r>
+      <w:proofErr w:type="gramEnd"/>
+      <w:r>
+        <w:rPr>
+          <w:rFonts w:ascii="Times New Roman" w:hAnsi="Times New Roman" w:cs="Times New Roman"/>
+        </w:rPr>
+        <w:t>1-score   support</w:t>
+      </w:r>
+    </w:p>
+    <w:p>
+      <w:pPr>
+        <w:rPr>
+          <w:rFonts w:ascii="Times New Roman" w:hAnsi="Times New Roman" w:cs="Times New Roman"/>
+        </w:rPr>
+      </w:pPr>
+    </w:p>
+    <w:p>
+      <w:pPr>
+        <w:rPr>
+          <w:rFonts w:ascii="Times New Roman" w:hAnsi="Times New Roman" w:cs="Times New Roman"/>
+        </w:rPr>
+      </w:pPr>
+      <w:r>
+        <w:rPr>
+          <w:rFonts w:ascii="Times New Roman" w:hAnsi="Times New Roman" w:cs="Times New Roman"/>
+        </w:rPr>
+        <w:t xml:space="preserve">           0       0.97      1.00      0.98     41314</w:t>
+      </w:r>
+    </w:p>
+    <w:p>
+      <w:pPr>
+        <w:rPr>
+          <w:rFonts w:ascii="Times New Roman" w:hAnsi="Times New Roman" w:cs="Times New Roman"/>
+        </w:rPr>
+      </w:pPr>
+      <w:r>
+        <w:rPr>
+          <w:rFonts w:ascii="Times New Roman" w:hAnsi="Times New Roman" w:cs="Times New Roman"/>
+        </w:rPr>
+        <w:t xml:space="preserve">           1       0.91      0.38      0.54      2091</w:t>
+      </w:r>
+    </w:p>
+    <w:p>
+      <w:pPr>
+        <w:rPr>
+          <w:rFonts w:ascii="Times New Roman" w:hAnsi="Times New Roman" w:cs="Times New Roman"/>
+        </w:rPr>
+      </w:pPr>
+    </w:p>
+    <w:p>
+      <w:pPr>
+        <w:rPr>
+          <w:rFonts w:ascii="Times New Roman" w:hAnsi="Times New Roman" w:cs="Times New Roman"/>
+        </w:rPr>
+      </w:pPr>
+      <w:r>
+        <w:rPr>
+          <w:rFonts w:ascii="Times New Roman" w:hAnsi="Times New Roman" w:cs="Times New Roman"/>
+        </w:rPr>
+        <w:t xml:space="preserve">    accuracy                           0.97     43405</w:t>
+      </w:r>
+    </w:p>
+    <w:p>
+      <w:pPr>
+        <w:rPr>
+          <w:rFonts w:ascii="Times New Roman" w:hAnsi="Times New Roman" w:cs="Times New Roman"/>
+        </w:rPr>
+      </w:pPr>
+      <w:r>
+        <w:rPr>
+          <w:rFonts w:ascii="Times New Roman" w:hAnsi="Times New Roman" w:cs="Times New Roman"/>
+        </w:rPr>
+        <w:t xml:space="preserve">   macro avg       0.94      0.69      0.76     43405</w:t>
+      </w:r>
+    </w:p>
+    <w:p>
+      <w:pPr>
+        <w:rPr>
+          <w:rFonts w:ascii="Times New Roman" w:hAnsi="Times New Roman" w:cs="Times New Roman"/>
+        </w:rPr>
+      </w:pPr>
+      <w:r>
+        <w:rPr>
+          <w:rFonts w:ascii="Times New Roman" w:hAnsi="Times New Roman" w:cs="Times New Roman"/>
+        </w:rPr>
+        <w:t>weighted avg       0.97      0.97      0.96     43405</w:t>
+      </w:r>
+    </w:p>
+    <w:p>
+      <w:pPr>
+        <w:rPr>
+          <w:rFonts w:ascii="Times New Roman" w:hAnsi="Times New Roman" w:cs="Times New Roman"/>
+        </w:rPr>
+      </w:pPr>
+    </w:p>
+    <w:p>
+      <w:pPr>
+        <w:rPr>
+          <w:rFonts w:ascii="Times New Roman" w:hAnsi="Times New Roman" w:cs="Times New Roman"/>
+        </w:rPr>
+      </w:pPr>
+      <w:r>
+        <w:rPr>
+          <w:rFonts w:ascii="Times New Roman" w:hAnsi="Times New Roman" w:cs="Times New Roman"/>
+        </w:rPr>
+        <w:t>Confusion Matrix:</w:t>
+      </w:r>
+    </w:p>
+    <w:p>
+      <w:pPr>
+        <w:rPr>
+          <w:rFonts w:ascii="Times New Roman" w:hAnsi="Times New Roman" w:cs="Times New Roman"/>
+        </w:rPr>
+      </w:pPr>
+      <w:r>
+        <w:rPr>
+          <w:rFonts w:ascii="Times New Roman" w:hAnsi="Times New Roman" w:cs="Times New Roman"/>
+        </w:rPr>
+        <w:t xml:space="preserve"> [[41230    84]</w:t>
+      </w:r>
+    </w:p>
+    <w:p>
+      <w:pPr>
+        <w:rPr>
+          <w:rFonts w:ascii="Times New Roman" w:hAnsi="Times New Roman" w:cs="Times New Roman"/>
+        </w:rPr>
+      </w:pPr>
+      <w:r>
+        <w:rPr>
+          <w:rFonts w:ascii="Times New Roman" w:hAnsi="Times New Roman" w:cs="Times New Roman"/>
+        </w:rPr>
+        <w:t xml:space="preserve"> [ 1286   805]]</w:t>
+      </w:r>
+    </w:p>
+    <w:p>
+      <w:pPr>
+        <w:rPr>
+          <w:rFonts w:ascii="Times New Roman" w:hAnsi="Times New Roman" w:cs="Times New Roman"/>
+        </w:rPr>
+      </w:pPr>
+    </w:p>
+    <w:p>
+      <w:pPr>
+        <w:rPr>
+          <w:rFonts w:ascii="Times New Roman" w:hAnsi="Times New Roman" w:cs="Times New Roman"/>
+        </w:rPr>
+      </w:pPr>
+    </w:p>
+    <w:p>
+      <w:pPr>
+        <w:rPr>
+          <w:rFonts w:ascii="Times New Roman" w:hAnsi="Times New Roman" w:cs="Times New Roman"/>
+        </w:rPr>
+      </w:pPr>
+      <w:r>
+        <w:rPr>
+          <w:rFonts w:ascii="Times New Roman" w:hAnsi="Times New Roman" w:cs="Times New Roman"/>
+        </w:rPr>
+        <w:lastRenderedPageBreak/>
+        <w:drawing>
+          <wp:inline distT="0" distB="0" distL="0" distR="0" wp14:anchorId="50D3AB51" wp14:editId="77E45CFC">
+            <wp:extent cx="3721100" cy="2857500"/>
+            <wp:effectExtent l="0" t="0" r="0" b="0"/>
+            <wp:docPr id="1216727214" name="Picture 1" descr="A line graph with orange and blue lines&#10;&#10;Description automatically generated"/>
+            <wp:cNvGraphicFramePr>
+              <a:graphicFrameLocks xmlns:a="http://schemas.openxmlformats.org/drawingml/2006/main" noChangeAspect="1"/>
+            </wp:cNvGraphicFramePr>
+            <a:graphic xmlns:a="http://schemas.openxmlformats.org/drawingml/2006/main">
+              <a:graphicData uri="http://schemas.openxmlformats.org/drawingml/2006/picture">
+                <pic:pic xmlns:pic="http://schemas.openxmlformats.org/drawingml/2006/picture">
+                  <pic:nvPicPr>
+                    <pic:cNvPr id="1216727214" name="Picture 1" descr="A line graph with orange and blue lines&#10;&#10;Description automatically generated"/>
+                    <pic:cNvPicPr/>
+                  </pic:nvPicPr>
+                  <pic:blipFill>
+                    <a:blip r:embed="rId6"/>
+                    <a:stretch>
+                      <a:fillRect/>
+                    </a:stretch>
+                  </pic:blipFill>
+                  <pic:spPr>
+                    <a:xfrm>
+                      <a:off x="0" y="0"/>
+                      <a:ext cx="3721100" cy="2857500"/>
+                    </a:xfrm>
+                    <a:prstGeom prst="rect">
+                      <a:avLst/>
+                    </a:prstGeom>
+                  </pic:spPr>
+                </pic:pic>
+              </a:graphicData>
+            </a:graphic>
+          </wp:inline>
+        </w:drawing>
+      </w:r>
+    </w:p>
+    <w:p>
+      <w:pPr>
+        <w:rPr>
+          <w:rFonts w:ascii="Times New Roman" w:hAnsi="Times New Roman" w:cs="Times New Roman"/>
+        </w:rPr>
+      </w:pPr>
+    </w:p>
+    <w:p>
+      <w:pPr>
+        <w:rPr>
+          <w:rFonts w:ascii="Times New Roman" w:hAnsi="Times New Roman" w:cs="Times New Roman"/>
+        </w:rPr>
+      </w:pPr>
+    </w:p>
+    <w:p>
+      <w:pPr>
+        <w:rPr>
+          <w:rFonts w:ascii="Times New Roman" w:hAnsi="Times New Roman" w:cs="Times New Roman"/>
+        </w:rPr>
+      </w:pPr>
+      <w:r>
+        <w:rPr>
+          <w:rFonts w:ascii="Times New Roman" w:hAnsi="Times New Roman" w:cs="Times New Roman"/>
+        </w:rPr>
+        <w:drawing>
+          <wp:inline distT="0" distB="0" distL="0" distR="0" wp14:anchorId="16277507" wp14:editId="4A63F470">
+            <wp:extent cx="3238500" cy="2717800"/>
+            <wp:effectExtent l="0" t="0" r="0" b="0"/>
+            <wp:docPr id="2024787351" name="Picture 1" descr="A green and white chart with numbers and a green square&#10;&#10;Description automatically generated"/>
+            <wp:cNvGraphicFramePr>
+              <a:graphicFrameLocks xmlns:a="http://schemas.openxmlformats.org/drawingml/2006/main" noChangeAspect="1"/>
+            </wp:cNvGraphicFramePr>
+            <a:graphic xmlns:a="http://schemas.openxmlformats.org/drawingml/2006/main">
+              <a:graphicData uri="http://schemas.openxmlformats.org/drawingml/2006/picture">
+                <pic:pic xmlns:pic="http://schemas.openxmlformats.org/drawingml/2006/picture">
+                  <pic:nvPicPr>
+                    <pic:cNvPr id="2024787351" name="Picture 1" descr="A green and white chart with numbers and a green square&#10;&#10;Description automatically generated"/>
+                    <pic:cNvPicPr/>
+                  </pic:nvPicPr>
+                  <pic:blipFill>
+                    <a:blip r:embed="rId7"/>
+                    <a:stretch>
+                      <a:fillRect/>
+                    </a:stretch>
+                  </pic:blipFill>
+                  <pic:spPr>
+                    <a:xfrm>
+                      <a:off x="0" y="0"/>
+                      <a:ext cx="3238500" cy="2717800"/>
+                    </a:xfrm>
+                    <a:prstGeom prst="rect">
+                      <a:avLst/>
+                    </a:prstGeom>
+                  </pic:spPr>
+                </pic:pic>
+              </a:graphicData>
+            </a:graphic>
+          </wp:inline>
+        </w:drawing>
+      </w:r>
+    </w:p>
+    <w:p>
+      <w:pPr>
+        <w:rPr>
+          <w:rFonts w:ascii="Times New Roman" w:hAnsi="Times New Roman" w:cs="Times New Roman"/>
+        </w:rPr>
+      </w:pPr>
+    </w:p>
+    <w:p>
+      <w:pPr>
+        <w:rPr>
+          <w:rFonts w:ascii="Times New Roman" w:hAnsi="Times New Roman" w:cs="Times New Roman"/>
+        </w:rPr>
+      </w:pPr>
+    </w:p>
+    <w:p>
+      <w:pPr>
+        <w:rPr>
+          <w:rFonts w:ascii="Times New Roman" w:hAnsi="Times New Roman" w:cs="Times New Roman"/>
+        </w:rPr>
+      </w:pPr>
+      <w:r>
+        <w:rPr>
+          <w:rFonts w:ascii="Times New Roman" w:hAnsi="Times New Roman" w:cs="Times New Roman"/>
+        </w:rPr>
+        <w:t xml:space="preserve">REDO with 500 </w:t>
+      </w:r>
+      <w:proofErr w:type="spellStart"/>
+      <w:r>
+        <w:rPr>
+          <w:rFonts w:ascii="Times New Roman" w:hAnsi="Times New Roman" w:cs="Times New Roman"/>
+        </w:rPr>
+        <w:t>esimators</w:t>
+      </w:r>
+      <w:proofErr w:type="spellEnd"/>
+      <w:r>
+        <w:rPr>
+          <w:rFonts w:ascii="Times New Roman" w:hAnsi="Times New Roman" w:cs="Times New Roman"/>
+        </w:rPr>
+        <w:t xml:space="preserve"> with </w:t>
+      </w:r>
+      <w:proofErr w:type="spellStart"/>
+      <w:r>
+        <w:rPr>
+          <w:rFonts w:ascii="Times New Roman" w:hAnsi="Times New Roman" w:cs="Times New Roman"/>
+        </w:rPr>
+        <w:t>RFClassifier</w:t>
+      </w:r>
+      <w:proofErr w:type="spellEnd"/>
+      <w:r>
+        <w:rPr>
+          <w:rFonts w:ascii="Times New Roman" w:hAnsi="Times New Roman" w:cs="Times New Roman"/>
+        </w:rPr>
+        <w:t xml:space="preserve"> and record scores, best hyperparameter per Accuracy Scores. show AUC/Curve </w:t>
+      </w:r>
+    </w:p>
+    <w:p>
+      <w:pPr>
+        <w:rPr>
+          <w:rFonts w:ascii="Times New Roman" w:hAnsi="Times New Roman" w:cs="Times New Roman"/>
+          <w:b/>
+          <w:bCs/>
+        </w:rPr>
+      </w:pPr>
+    </w:p>
+    <w:p>
+      <w:pPr>
+        <w:jc w:val="center"/>
+        <w:rPr>
+          <w:rFonts w:ascii="Times New Roman" w:hAnsi="Times New Roman" w:cs="Times New Roman"/>
+        </w:rPr>
+      </w:pPr>
+      <w:r>
+        <w:rPr>
+          <w:rFonts w:ascii="Times New Roman" w:hAnsi="Times New Roman" w:cs="Times New Roman"/>
+          <w:b/>
+          <w:bCs/>
+        </w:rPr>
+        <w:t>Table</w:t>
+      </w:r>
+      <w:r>
+        <w:rPr>
+          <w:rFonts w:ascii="Times New Roman" w:hAnsi="Times New Roman" w:cs="Times New Roman"/>
+          <w:b/>
+          <w:bCs/>
+        </w:rPr>
+        <w:t xml:space="preserve"> 6</w:t>
+      </w:r>
+      <w:r>
+        <w:rPr>
+          <w:rFonts w:ascii="Times New Roman" w:hAnsi="Times New Roman" w:cs="Times New Roman"/>
+          <w:b/>
+          <w:bCs/>
+        </w:rPr>
+        <w:t>:</w:t>
+      </w:r>
+      <w:r>
+        <w:rPr>
+          <w:rFonts w:ascii="Times New Roman" w:hAnsi="Times New Roman" w:cs="Times New Roman"/>
+          <w:b/>
+          <w:bCs/>
+        </w:rPr>
+        <w:t xml:space="preserve"> </w:t>
+      </w:r>
+      <w:proofErr w:type="spellStart"/>
       <w:r>
         <w:rPr>
           <w:rFonts w:ascii="Times New Roman" w:hAnsi="Times New Roman" w:cs="Times New Roman"/>
         </w:rPr>
         <w:t>XGBoost</w:t>
       </w:r>
+      <w:proofErr w:type="spellEnd"/>
     </w:p>
     <w:tbl>
       <w:tblPr>
@@ -4231,6 +5451,110 @@
           <w:rFonts w:ascii="Times New Roman" w:hAnsi="Times New Roman" w:cs="Times New Roman"/>
         </w:rPr>
       </w:pPr>
+      <w:r>
+        <w:rPr>
+          <w:rFonts w:ascii="Times New Roman" w:hAnsi="Times New Roman" w:cs="Times New Roman"/>
+        </w:rPr>
+        <w:t>Best parameters: {'booster': '</w:t>
+      </w:r>
+      <w:proofErr w:type="spellStart"/>
+      <w:r>
+        <w:rPr>
+          <w:rFonts w:ascii="Times New Roman" w:hAnsi="Times New Roman" w:cs="Times New Roman"/>
+        </w:rPr>
+        <w:t>gbtree</w:t>
+      </w:r>
+      <w:proofErr w:type="spellEnd"/>
+      <w:r>
+        <w:rPr>
+          <w:rFonts w:ascii="Times New Roman" w:hAnsi="Times New Roman" w:cs="Times New Roman"/>
+        </w:rPr>
+        <w:t>', 'objective': '</w:t>
+      </w:r>
+      <w:proofErr w:type="spellStart"/>
+      <w:proofErr w:type="gramStart"/>
+      <w:r>
+        <w:rPr>
+          <w:rFonts w:ascii="Times New Roman" w:hAnsi="Times New Roman" w:cs="Times New Roman"/>
+        </w:rPr>
+        <w:t>binary:logistic</w:t>
+      </w:r>
+      <w:proofErr w:type="spellEnd"/>
+      <w:proofErr w:type="gramEnd"/>
+      <w:r>
+        <w:rPr>
+          <w:rFonts w:ascii="Times New Roman" w:hAnsi="Times New Roman" w:cs="Times New Roman"/>
+        </w:rPr>
+        <w:t>', 'eta': 0.1, 'subsample': 0.8917730007820798, '</w:t>
+      </w:r>
+      <w:proofErr w:type="spellStart"/>
+      <w:r>
+        <w:rPr>
+          <w:rFonts w:ascii="Times New Roman" w:hAnsi="Times New Roman" w:cs="Times New Roman"/>
+        </w:rPr>
+        <w:t>colsample_bytree</w:t>
+      </w:r>
+      <w:proofErr w:type="spellEnd"/>
+      <w:r>
+        <w:rPr>
+          <w:rFonts w:ascii="Times New Roman" w:hAnsi="Times New Roman" w:cs="Times New Roman"/>
+        </w:rPr>
+        <w:t>': 0.832619845547938, '</w:t>
+      </w:r>
+      <w:proofErr w:type="spellStart"/>
+      <w:r>
+        <w:rPr>
+          <w:rFonts w:ascii="Times New Roman" w:hAnsi="Times New Roman" w:cs="Times New Roman"/>
+        </w:rPr>
+        <w:t>reg_lambda</w:t>
+      </w:r>
+      <w:proofErr w:type="spellEnd"/>
+      <w:r>
+        <w:rPr>
+          <w:rFonts w:ascii="Times New Roman" w:hAnsi="Times New Roman" w:cs="Times New Roman"/>
+        </w:rPr>
+        <w:t>': 2, '</w:t>
+      </w:r>
+      <w:proofErr w:type="spellStart"/>
+      <w:r>
+        <w:rPr>
+          <w:rFonts w:ascii="Times New Roman" w:hAnsi="Times New Roman" w:cs="Times New Roman"/>
+        </w:rPr>
+        <w:t>max_depth</w:t>
+      </w:r>
+      <w:proofErr w:type="spellEnd"/>
+      <w:r>
+        <w:rPr>
+          <w:rFonts w:ascii="Times New Roman" w:hAnsi="Times New Roman" w:cs="Times New Roman"/>
+        </w:rPr>
+        <w:t>': 15}</w:t>
+      </w:r>
+    </w:p>
+    <w:p>
+      <w:pPr>
+        <w:rPr>
+          <w:rFonts w:ascii="Times New Roman" w:hAnsi="Times New Roman" w:cs="Times New Roman"/>
+        </w:rPr>
+      </w:pPr>
+      <w:r>
+        <w:rPr>
+          <w:rFonts w:ascii="Times New Roman" w:hAnsi="Times New Roman" w:cs="Times New Roman"/>
+        </w:rPr>
+        <w:t>Best accuracy: 0.9677</w:t>
+      </w:r>
+      <w:r>
+        <w:rPr>
+          <w:rFonts w:ascii="Times New Roman" w:hAnsi="Times New Roman" w:cs="Times New Roman"/>
+        </w:rPr>
+        <w:t xml:space="preserve"> beat the best </w:t>
+      </w:r>
+    </w:p>
+    <w:p>
+      <w:pPr>
+        <w:rPr>
+          <w:rFonts w:ascii="Times New Roman" w:hAnsi="Times New Roman" w:cs="Times New Roman"/>
+        </w:rPr>
+      </w:pPr>
     </w:p>
     <w:p>
       <w:pPr>
@@ -4550,12 +5874,14 @@
                 <w:rFonts w:ascii="Times New Roman" w:hAnsi="Times New Roman" w:cs="Times New Roman"/>
               </w:rPr>
             </w:pPr>
+            <w:proofErr w:type="spellStart"/>
             <w:r>
               <w:rPr>
                 <w:rFonts w:ascii="Times New Roman" w:hAnsi="Times New Roman" w:cs="Times New Roman"/>
               </w:rPr>
               <w:t>n_jobs</w:t>
             </w:r>
+            <w:proofErr w:type="spellEnd"/>
           </w:p>
         </w:tc>
         <w:tc>
@@ -4640,12 +5966,14 @@
                 <w:rFonts w:ascii="Times New Roman" w:hAnsi="Times New Roman" w:cs="Times New Roman"/>
               </w:rPr>
             </w:pPr>
+            <w:proofErr w:type="spellStart"/>
             <w:r>
               <w:rPr>
                 <w:rFonts w:ascii="Times New Roman" w:hAnsi="Times New Roman" w:cs="Times New Roman"/>
               </w:rPr>
               <w:t>random_state</w:t>
             </w:r>
+            <w:proofErr w:type="spellEnd"/>
           </w:p>
         </w:tc>
         <w:tc>
@@ -4707,27 +6035,68 @@
         <w:rPr>
           <w:rFonts w:ascii="Times New Roman" w:hAnsi="Times New Roman" w:cs="Times New Roman"/>
         </w:rPr>
-        <w:t>Two Models (Random Forest tuning the parameters) RandomizedGRIDCV search</w:t>
-      </w:r>
-    </w:p>
-    <w:p>
-      <w:pPr>
-        <w:rPr>
-          <w:rFonts w:ascii="Times New Roman" w:hAnsi="Times New Roman" w:cs="Times New Roman"/>
-        </w:rPr>
-      </w:pPr>
-      <w:r>
-        <w:rPr>
-          <w:rFonts w:ascii="Times New Roman" w:hAnsi="Times New Roman" w:cs="Times New Roman"/>
-        </w:rPr>
-        <w:lastRenderedPageBreak/>
+        <w:t xml:space="preserve">Two Models (Random Forest tuning the parameters) </w:t>
+      </w:r>
+      <w:proofErr w:type="spellStart"/>
+      <w:r>
+        <w:rPr>
+          <w:rFonts w:ascii="Times New Roman" w:hAnsi="Times New Roman" w:cs="Times New Roman"/>
+        </w:rPr>
+        <w:t>RandomizedGRIDCV</w:t>
+      </w:r>
+      <w:proofErr w:type="spellEnd"/>
+      <w:r>
+        <w:rPr>
+          <w:rFonts w:ascii="Times New Roman" w:hAnsi="Times New Roman" w:cs="Times New Roman"/>
+        </w:rPr>
+        <w:t xml:space="preserve"> search</w:t>
+      </w:r>
+    </w:p>
+    <w:p>
+      <w:pPr>
+        <w:rPr>
+          <w:rFonts w:ascii="Times New Roman" w:hAnsi="Times New Roman" w:cs="Times New Roman"/>
+        </w:rPr>
+      </w:pPr>
+      <w:r>
+        <w:rPr>
+          <w:rFonts w:ascii="Times New Roman" w:hAnsi="Times New Roman" w:cs="Times New Roman"/>
+        </w:rPr>
         <w:t xml:space="preserve">get AUC/Accuracy – note the hyperparameters tuned </w:t>
       </w:r>
       <w:r>
         <w:rPr>
           <w:rFonts w:ascii="Times New Roman" w:hAnsi="Times New Roman" w:cs="Times New Roman"/>
         </w:rPr>
-        <w:t>Use Random Forest and XGBoost to accurately predict bankruptcy. Tune your models for maximum accuracy, but include precision and recall as summary metrics.</w:t>
+        <w:t xml:space="preserve">Use Random Forest and </w:t>
+      </w:r>
+      <w:proofErr w:type="spellStart"/>
+      <w:r>
+        <w:rPr>
+          <w:rFonts w:ascii="Times New Roman" w:hAnsi="Times New Roman" w:cs="Times New Roman"/>
+        </w:rPr>
+        <w:t>XGBoost</w:t>
+      </w:r>
+      <w:proofErr w:type="spellEnd"/>
+      <w:r>
+        <w:rPr>
+          <w:rFonts w:ascii="Times New Roman" w:hAnsi="Times New Roman" w:cs="Times New Roman"/>
+        </w:rPr>
+        <w:t xml:space="preserve"> to accurately predict bankruptcy. Tune your models for maximum </w:t>
+      </w:r>
+      <w:proofErr w:type="gramStart"/>
+      <w:r>
+        <w:rPr>
+          <w:rFonts w:ascii="Times New Roman" w:hAnsi="Times New Roman" w:cs="Times New Roman"/>
+        </w:rPr>
+        <w:t>accuracy, but</w:t>
+      </w:r>
+      <w:proofErr w:type="gramEnd"/>
+      <w:r>
+        <w:rPr>
+          <w:rFonts w:ascii="Times New Roman" w:hAnsi="Times New Roman" w:cs="Times New Roman"/>
+        </w:rPr>
+        <w:t xml:space="preserve"> include precision and recall as summary metrics.</w:t>
       </w:r>
     </w:p>
     <w:p>
@@ -4796,7 +6165,28 @@
         <w:rPr>
           <w:rFonts w:ascii="Times New Roman" w:hAnsi="Times New Roman" w:cs="Times New Roman"/>
         </w:rPr>
-        <w:t>The dataset once readied to be modeled, sklearns Logistic Regression</w:t>
+        <w:t xml:space="preserve">The dataset once readied to be modeled, </w:t>
+      </w:r>
+      <w:proofErr w:type="spellStart"/>
+      <w:r>
+        <w:rPr>
+          <w:rFonts w:ascii="Times New Roman" w:hAnsi="Times New Roman" w:cs="Times New Roman"/>
+        </w:rPr>
+        <w:t>sklearns</w:t>
+      </w:r>
+      <w:proofErr w:type="spellEnd"/>
+      <w:r>
+        <w:rPr>
+          <w:rFonts w:ascii="Times New Roman" w:hAnsi="Times New Roman" w:cs="Times New Roman"/>
+        </w:rPr>
+        <w:t xml:space="preserve"> Logistic </w:t>
+      </w:r>
+      <w:proofErr w:type="spellStart"/>
+      <w:r>
+        <w:rPr>
+          <w:rFonts w:ascii="Times New Roman" w:hAnsi="Times New Roman" w:cs="Times New Roman"/>
+        </w:rPr>
+        <w:t>Regression</w:t>
       </w:r>
       <w:r>
         <w:rPr>
@@ -4804,6 +6194,7 @@
         </w:rPr>
         <w:t>CV</w:t>
       </w:r>
+      <w:proofErr w:type="spellEnd"/>
       <w:r>
         <w:rPr>
           <w:rFonts w:ascii="Times New Roman" w:hAnsi="Times New Roman" w:cs="Times New Roman"/>
@@ -4820,8 +6211,16 @@
         <w:rPr>
           <w:rFonts w:ascii="Times New Roman" w:hAnsi="Times New Roman" w:cs="Times New Roman"/>
         </w:rPr>
-        <w:t>done over a logspace</w:t>
-      </w:r>
+        <w:t xml:space="preserve">done over a </w:t>
+      </w:r>
+      <w:proofErr w:type="spellStart"/>
+      <w:r>
+        <w:rPr>
+          <w:rFonts w:ascii="Times New Roman" w:hAnsi="Times New Roman" w:cs="Times New Roman"/>
+        </w:rPr>
+        <w:t>logspace</w:t>
+      </w:r>
+      <w:proofErr w:type="spellEnd"/>
       <w:r>
         <w:rPr>
           <w:rFonts w:ascii="Times New Roman" w:hAnsi="Times New Roman" w:cs="Times New Roman"/>
@@ -4961,8 +6360,36 @@
                 <w:sz w:val="20"/>
                 <w:szCs w:val="20"/>
               </w:rPr>
-              <w:t>Best Regurlarization Parameter :</w:t>
-            </w:r>
+              <w:t xml:space="preserve">Best </w:t>
+            </w:r>
+            <w:proofErr w:type="spellStart"/>
+            <w:r>
+              <w:rPr>
+                <w:rFonts w:ascii="Times New Roman" w:hAnsi="Times New Roman" w:cs="Times New Roman"/>
+                <w:sz w:val="20"/>
+                <w:szCs w:val="20"/>
+              </w:rPr>
+              <w:t>Regurlarization</w:t>
+            </w:r>
+            <w:proofErr w:type="spellEnd"/>
+            <w:r>
+              <w:rPr>
+                <w:rFonts w:ascii="Times New Roman" w:hAnsi="Times New Roman" w:cs="Times New Roman"/>
+                <w:sz w:val="20"/>
+                <w:szCs w:val="20"/>
+              </w:rPr>
+              <w:t xml:space="preserve"> </w:t>
+            </w:r>
+            <w:proofErr w:type="gramStart"/>
+            <w:r>
+              <w:rPr>
+                <w:rFonts w:ascii="Times New Roman" w:hAnsi="Times New Roman" w:cs="Times New Roman"/>
+                <w:sz w:val="20"/>
+                <w:szCs w:val="20"/>
+              </w:rPr>
+              <w:t>Parameter :</w:t>
+            </w:r>
+            <w:proofErr w:type="gramEnd"/>
           </w:p>
         </w:tc>
         <w:tc>
@@ -5034,7 +6461,29 @@
               <w:rPr>
                 <w:rFonts w:ascii="Times New Roman" w:hAnsi="Times New Roman" w:cs="Times New Roman"/>
               </w:rPr>
-              <w:t>'number_emergency'</w:t>
+              <w:t>'</w:t>
+            </w:r>
+            <w:proofErr w:type="spellStart"/>
+            <w:proofErr w:type="gramStart"/>
+            <w:r>
+              <w:rPr>
+                <w:rFonts w:ascii="Times New Roman" w:hAnsi="Times New Roman" w:cs="Times New Roman"/>
+              </w:rPr>
+              <w:t>number</w:t>
+            </w:r>
+            <w:proofErr w:type="gramEnd"/>
+            <w:r>
+              <w:rPr>
+                <w:rFonts w:ascii="Times New Roman" w:hAnsi="Times New Roman" w:cs="Times New Roman"/>
+              </w:rPr>
+              <w:t>_emergency</w:t>
+            </w:r>
+            <w:proofErr w:type="spellEnd"/>
+            <w:r>
+              <w:rPr>
+                <w:rFonts w:ascii="Times New Roman" w:hAnsi="Times New Roman" w:cs="Times New Roman"/>
+              </w:rPr>
+              <w:t>'</w:t>
             </w:r>
           </w:p>
           <w:p>
@@ -5053,7 +6502,29 @@
               <w:rPr>
                 <w:rFonts w:ascii="Times New Roman" w:hAnsi="Times New Roman" w:cs="Times New Roman"/>
               </w:rPr>
-              <w:t>'number_diagnoses'</w:t>
+              <w:t>'</w:t>
+            </w:r>
+            <w:proofErr w:type="spellStart"/>
+            <w:proofErr w:type="gramStart"/>
+            <w:r>
+              <w:rPr>
+                <w:rFonts w:ascii="Times New Roman" w:hAnsi="Times New Roman" w:cs="Times New Roman"/>
+              </w:rPr>
+              <w:t>number</w:t>
+            </w:r>
+            <w:proofErr w:type="gramEnd"/>
+            <w:r>
+              <w:rPr>
+                <w:rFonts w:ascii="Times New Roman" w:hAnsi="Times New Roman" w:cs="Times New Roman"/>
+              </w:rPr>
+              <w:t>_diagnoses</w:t>
+            </w:r>
+            <w:proofErr w:type="spellEnd"/>
+            <w:r>
+              <w:rPr>
+                <w:rFonts w:ascii="Times New Roman" w:hAnsi="Times New Roman" w:cs="Times New Roman"/>
+              </w:rPr>
+              <w:t>'</w:t>
             </w:r>
           </w:p>
           <w:p>
@@ -5072,7 +6543,30 @@
               <w:rPr>
                 <w:rFonts w:ascii="Times New Roman" w:hAnsi="Times New Roman" w:cs="Times New Roman"/>
               </w:rPr>
-              <w:t>'patient_nbr'</w:t>
+              <w:lastRenderedPageBreak/>
+              <w:t>'</w:t>
+            </w:r>
+            <w:proofErr w:type="spellStart"/>
+            <w:proofErr w:type="gramStart"/>
+            <w:r>
+              <w:rPr>
+                <w:rFonts w:ascii="Times New Roman" w:hAnsi="Times New Roman" w:cs="Times New Roman"/>
+              </w:rPr>
+              <w:t>patient</w:t>
+            </w:r>
+            <w:proofErr w:type="gramEnd"/>
+            <w:r>
+              <w:rPr>
+                <w:rFonts w:ascii="Times New Roman" w:hAnsi="Times New Roman" w:cs="Times New Roman"/>
+              </w:rPr>
+              <w:t>_nbr</w:t>
+            </w:r>
+            <w:proofErr w:type="spellEnd"/>
+            <w:r>
+              <w:rPr>
+                <w:rFonts w:ascii="Times New Roman" w:hAnsi="Times New Roman" w:cs="Times New Roman"/>
+              </w:rPr>
+              <w:t>'</w:t>
             </w:r>
           </w:p>
           <w:p>
@@ -5091,7 +6585,29 @@
               <w:rPr>
                 <w:rFonts w:ascii="Times New Roman" w:hAnsi="Times New Roman" w:cs="Times New Roman"/>
               </w:rPr>
-              <w:t>'encounter_id',</w:t>
+              <w:t>'</w:t>
+            </w:r>
+            <w:proofErr w:type="spellStart"/>
+            <w:proofErr w:type="gramStart"/>
+            <w:r>
+              <w:rPr>
+                <w:rFonts w:ascii="Times New Roman" w:hAnsi="Times New Roman" w:cs="Times New Roman"/>
+              </w:rPr>
+              <w:t>encounter</w:t>
+            </w:r>
+            <w:proofErr w:type="gramEnd"/>
+            <w:r>
+              <w:rPr>
+                <w:rFonts w:ascii="Times New Roman" w:hAnsi="Times New Roman" w:cs="Times New Roman"/>
+              </w:rPr>
+              <w:t>_id</w:t>
+            </w:r>
+            <w:proofErr w:type="spellEnd"/>
+            <w:r>
+              <w:rPr>
+                <w:rFonts w:ascii="Times New Roman" w:hAnsi="Times New Roman" w:cs="Times New Roman"/>
+              </w:rPr>
+              <w:t>',</w:t>
             </w:r>
           </w:p>
           <w:p>
@@ -5110,7 +6626,29 @@
               <w:rPr>
                 <w:rFonts w:ascii="Times New Roman" w:hAnsi="Times New Roman" w:cs="Times New Roman"/>
               </w:rPr>
-              <w:t>'number_inpatient'</w:t>
+              <w:t>'</w:t>
+            </w:r>
+            <w:proofErr w:type="spellStart"/>
+            <w:proofErr w:type="gramStart"/>
+            <w:r>
+              <w:rPr>
+                <w:rFonts w:ascii="Times New Roman" w:hAnsi="Times New Roman" w:cs="Times New Roman"/>
+              </w:rPr>
+              <w:t>number</w:t>
+            </w:r>
+            <w:proofErr w:type="gramEnd"/>
+            <w:r>
+              <w:rPr>
+                <w:rFonts w:ascii="Times New Roman" w:hAnsi="Times New Roman" w:cs="Times New Roman"/>
+              </w:rPr>
+              <w:t>_inpatient</w:t>
+            </w:r>
+            <w:proofErr w:type="spellEnd"/>
+            <w:r>
+              <w:rPr>
+                <w:rFonts w:ascii="Times New Roman" w:hAnsi="Times New Roman" w:cs="Times New Roman"/>
+              </w:rPr>
+              <w:t>'</w:t>
             </w:r>
           </w:p>
         </w:tc>
@@ -5139,6 +6677,7 @@
                 <w:sz w:val="20"/>
                 <w:szCs w:val="20"/>
               </w:rPr>
+              <w:lastRenderedPageBreak/>
               <w:t>Best cross-validation F1 macro score:</w:t>
             </w:r>
           </w:p>
@@ -5232,7 +6771,7 @@
                           <pic:cNvPicPr/>
                         </pic:nvPicPr>
                         <pic:blipFill>
-                          <a:blip r:embed="rId6"/>
+                          <a:blip r:embed="rId8"/>
                           <a:stretch>
                             <a:fillRect/>
                           </a:stretch>
@@ -5287,7 +6826,6 @@
                 <w:sz w:val="20"/>
                 <w:szCs w:val="20"/>
               </w:rPr>
-              <w:lastRenderedPageBreak/>
               <w:t>Confusion Matrix Report</w:t>
             </w:r>
           </w:p>
@@ -5324,7 +6862,7 @@
                           <pic:cNvPicPr/>
                         </pic:nvPicPr>
                         <pic:blipFill>
-                          <a:blip r:embed="rId7"/>
+                          <a:blip r:embed="rId9"/>
                           <a:stretch>
                             <a:fillRect/>
                           </a:stretch>
@@ -5393,13 +6931,69 @@
         <w:rPr>
           <w:rFonts w:ascii="Times New Roman" w:hAnsi="Times New Roman" w:cs="Times New Roman"/>
         </w:rPr>
-        <w:t>The case study assessed a medical dataset. There were a number of missing values and None type values that had to be either, dropped or imputed on a case by case basis. Once the data was cleansed, data types set, label-encoded, and normalized the Logisitc Regression CV from Sklearn was utilized. All data other than weight</w:t>
-      </w:r>
-      <w:r>
-        <w:rPr>
-          <w:rFonts w:ascii="Times New Roman" w:hAnsi="Times New Roman" w:cs="Times New Roman"/>
-        </w:rPr>
-        <w:t xml:space="preserve">, was kept despite possible ethical questions regarding race, age, and gender. In this case, the data is used for medical reasons and to gain insights and the customer has expressed that they believe the data is important enough due to possible links, therefore it was cautiously included. However, outside the scope of the medical field given the sensitivity of the data, it would be good practice to reassess the use of these particular columns of data. </w:t>
+        <w:t xml:space="preserve">The case study assessed a medical dataset. There were a number of missing values and None type values that had to be either, dropped or imputed on a </w:t>
+      </w:r>
+      <w:proofErr w:type="gramStart"/>
+      <w:r>
+        <w:rPr>
+          <w:rFonts w:ascii="Times New Roman" w:hAnsi="Times New Roman" w:cs="Times New Roman"/>
+        </w:rPr>
+        <w:t>case by case</w:t>
+      </w:r>
+      <w:proofErr w:type="gramEnd"/>
+      <w:r>
+        <w:rPr>
+          <w:rFonts w:ascii="Times New Roman" w:hAnsi="Times New Roman" w:cs="Times New Roman"/>
+        </w:rPr>
+        <w:t xml:space="preserve"> basis. Once the data was cleansed, data types set, label-encoded, and normalized the </w:t>
+      </w:r>
+      <w:proofErr w:type="spellStart"/>
+      <w:r>
+        <w:rPr>
+          <w:rFonts w:ascii="Times New Roman" w:hAnsi="Times New Roman" w:cs="Times New Roman"/>
+        </w:rPr>
+        <w:t>Logisitc</w:t>
+      </w:r>
+      <w:proofErr w:type="spellEnd"/>
+      <w:r>
+        <w:rPr>
+          <w:rFonts w:ascii="Times New Roman" w:hAnsi="Times New Roman" w:cs="Times New Roman"/>
+        </w:rPr>
+        <w:t xml:space="preserve"> Regression CV from </w:t>
+      </w:r>
+      <w:proofErr w:type="spellStart"/>
+      <w:r>
+        <w:rPr>
+          <w:rFonts w:ascii="Times New Roman" w:hAnsi="Times New Roman" w:cs="Times New Roman"/>
+        </w:rPr>
+        <w:t>Sklearn</w:t>
+      </w:r>
+      <w:proofErr w:type="spellEnd"/>
+      <w:r>
+        <w:rPr>
+          <w:rFonts w:ascii="Times New Roman" w:hAnsi="Times New Roman" w:cs="Times New Roman"/>
+        </w:rPr>
+        <w:t xml:space="preserve"> was utilized. All data other than weight</w:t>
+      </w:r>
+      <w:r>
+        <w:rPr>
+          <w:rFonts w:ascii="Times New Roman" w:hAnsi="Times New Roman" w:cs="Times New Roman"/>
+        </w:rPr>
+        <w:t xml:space="preserve">, was kept despite possible ethical questions regarding race, age, and gender. In this case, the data is used for medical reasons and to gain insights and the customer has expressed that they believe the data is important enough due to possible links, therefore it was cautiously included. However, outside the scope of the medical field given the sensitivity of the data, it would be good practice to reassess the use of these </w:t>
+      </w:r>
+      <w:proofErr w:type="gramStart"/>
+      <w:r>
+        <w:rPr>
+          <w:rFonts w:ascii="Times New Roman" w:hAnsi="Times New Roman" w:cs="Times New Roman"/>
+        </w:rPr>
+        <w:t>particular columns</w:t>
+      </w:r>
+      <w:proofErr w:type="gramEnd"/>
+      <w:r>
+        <w:rPr>
+          <w:rFonts w:ascii="Times New Roman" w:hAnsi="Times New Roman" w:cs="Times New Roman"/>
+        </w:rPr>
+        <w:t xml:space="preserve"> of data. </w:t>
       </w:r>
     </w:p>
     <w:p>
@@ -5443,7 +7037,77 @@
         <w:rPr>
           <w:rFonts w:ascii="Times New Roman" w:hAnsi="Times New Roman" w:cs="Times New Roman"/>
         </w:rPr>
-        <w:t>. The top 5 most important features were: ‘number_emergency’, ‘number_diagnoses’, ‘patient_nbr’, ‘ecnounter_id’, ‘number_inpatient’.</w:t>
+        <w:t>. The top 5 most important features were: ‘</w:t>
+      </w:r>
+      <w:proofErr w:type="spellStart"/>
+      <w:r>
+        <w:rPr>
+          <w:rFonts w:ascii="Times New Roman" w:hAnsi="Times New Roman" w:cs="Times New Roman"/>
+        </w:rPr>
+        <w:t>number_emergency</w:t>
+      </w:r>
+      <w:proofErr w:type="spellEnd"/>
+      <w:r>
+        <w:rPr>
+          <w:rFonts w:ascii="Times New Roman" w:hAnsi="Times New Roman" w:cs="Times New Roman"/>
+        </w:rPr>
+        <w:t>’, ‘</w:t>
+      </w:r>
+      <w:proofErr w:type="spellStart"/>
+      <w:r>
+        <w:rPr>
+          <w:rFonts w:ascii="Times New Roman" w:hAnsi="Times New Roman" w:cs="Times New Roman"/>
+        </w:rPr>
+        <w:t>number_diagnoses</w:t>
+      </w:r>
+      <w:proofErr w:type="spellEnd"/>
+      <w:r>
+        <w:rPr>
+          <w:rFonts w:ascii="Times New Roman" w:hAnsi="Times New Roman" w:cs="Times New Roman"/>
+        </w:rPr>
+        <w:t>’, ‘</w:t>
+      </w:r>
+      <w:proofErr w:type="spellStart"/>
+      <w:r>
+        <w:rPr>
+          <w:rFonts w:ascii="Times New Roman" w:hAnsi="Times New Roman" w:cs="Times New Roman"/>
+        </w:rPr>
+        <w:t>patient_nbr</w:t>
+      </w:r>
+      <w:proofErr w:type="spellEnd"/>
+      <w:r>
+        <w:rPr>
+          <w:rFonts w:ascii="Times New Roman" w:hAnsi="Times New Roman" w:cs="Times New Roman"/>
+        </w:rPr>
+        <w:t>’, ‘</w:t>
+      </w:r>
+      <w:proofErr w:type="spellStart"/>
+      <w:r>
+        <w:rPr>
+          <w:rFonts w:ascii="Times New Roman" w:hAnsi="Times New Roman" w:cs="Times New Roman"/>
+        </w:rPr>
+        <w:t>ecnounter_id</w:t>
+      </w:r>
+      <w:proofErr w:type="spellEnd"/>
+      <w:r>
+        <w:rPr>
+          <w:rFonts w:ascii="Times New Roman" w:hAnsi="Times New Roman" w:cs="Times New Roman"/>
+        </w:rPr>
+        <w:t>’, ‘</w:t>
+      </w:r>
+      <w:proofErr w:type="spellStart"/>
+      <w:r>
+        <w:rPr>
+          <w:rFonts w:ascii="Times New Roman" w:hAnsi="Times New Roman" w:cs="Times New Roman"/>
+        </w:rPr>
+        <w:t>number_inpatient</w:t>
+      </w:r>
+      <w:proofErr w:type="spellEnd"/>
+      <w:r>
+        <w:rPr>
+          <w:rFonts w:ascii="Times New Roman" w:hAnsi="Times New Roman" w:cs="Times New Roman"/>
+        </w:rPr>
+        <w:t>’.</w:t>
       </w:r>
     </w:p>
     <w:p>

</xml_diff>